<commit_message>
add job title group by
</commit_message>
<xml_diff>
--- a/DM_HW2_4007395151_Ameri.docx
+++ b/DM_HW2_4007395151_Ameri.docx
@@ -1710,6 +1710,14 @@
       </w:pPr>
       <w:r>
         <w:rPr>
+          <w:rFonts w:hint="cs"/>
+          <w:rtl/>
+          <w:lang w:bidi="fa-IR"/>
+        </w:rPr>
+        <w:t xml:space="preserve">در این تمرین از دو </w:t>
+      </w:r>
+      <w:r>
+        <w:rPr>
           <w:rFonts w:hint="eastAsia"/>
           <w:rtl/>
           <w:lang w:bidi="fa-IR"/>
@@ -1721,7 +1729,7 @@
           <w:rtl/>
           <w:lang w:bidi="fa-IR"/>
         </w:rPr>
-        <w:t xml:space="preserve"> داده مورد استفاده در ا</w:t>
+        <w:t xml:space="preserve"> داده استفاده </w:t>
       </w:r>
       <w:r>
         <w:rPr>
@@ -1729,22 +1737,7 @@
           <w:rtl/>
           <w:lang w:bidi="fa-IR"/>
         </w:rPr>
-        <w:t>ی</w:t>
-      </w:r>
-      <w:r>
-        <w:rPr>
-          <w:rFonts w:hint="eastAsia"/>
-          <w:rtl/>
-          <w:lang w:bidi="fa-IR"/>
-        </w:rPr>
-        <w:t>ن</w:t>
-      </w:r>
-      <w:r>
-        <w:rPr>
-          <w:rtl/>
-          <w:lang w:bidi="fa-IR"/>
-        </w:rPr>
-        <w:t xml:space="preserve"> پروژه دارا</w:t>
+        <w:t>شده است</w:t>
       </w:r>
       <w:r>
         <w:rPr>
@@ -1752,14 +1745,7 @@
           <w:rtl/>
           <w:lang w:bidi="fa-IR"/>
         </w:rPr>
-        <w:t>ی</w:t>
-      </w:r>
-      <w:r>
-        <w:rPr>
-          <w:rtl/>
-          <w:lang w:bidi="fa-IR"/>
-        </w:rPr>
-        <w:t xml:space="preserve"> </w:t>
+        <w:t>.</w:t>
       </w:r>
       <w:r>
         <w:rPr>
@@ -1767,175 +1753,7 @@
           <w:rtl/>
           <w:lang w:bidi="fa-IR"/>
         </w:rPr>
-        <w:t>49000</w:t>
-      </w:r>
-      <w:r>
-        <w:rPr>
-          <w:rtl/>
-          <w:lang w:bidi="fa-IR"/>
-        </w:rPr>
-        <w:t xml:space="preserve"> رکورد و </w:t>
-      </w:r>
-      <w:r>
-        <w:rPr>
-          <w:rFonts w:hint="cs"/>
-          <w:rtl/>
-          <w:lang w:bidi="fa-IR"/>
-        </w:rPr>
-        <w:t>ی</w:t>
-      </w:r>
-      <w:r>
-        <w:rPr>
-          <w:rFonts w:hint="eastAsia"/>
-          <w:rtl/>
-          <w:lang w:bidi="fa-IR"/>
-        </w:rPr>
-        <w:t>ک</w:t>
-      </w:r>
-      <w:r>
-        <w:rPr>
-          <w:rtl/>
-          <w:lang w:bidi="fa-IR"/>
-        </w:rPr>
-        <w:t xml:space="preserve"> برچسب دوجمله</w:t>
-      </w:r>
-      <w:r>
-        <w:rPr>
-          <w:rFonts w:hint="cs"/>
-          <w:rtl/>
-          <w:lang w:bidi="fa-IR"/>
-        </w:rPr>
-        <w:t>‌</w:t>
-      </w:r>
-      <w:r>
-        <w:rPr>
-          <w:rtl/>
-          <w:lang w:bidi="fa-IR"/>
-        </w:rPr>
-        <w:t>ا</w:t>
-      </w:r>
-      <w:r>
-        <w:rPr>
-          <w:rFonts w:hint="cs"/>
-          <w:rtl/>
-          <w:lang w:bidi="fa-IR"/>
-        </w:rPr>
-        <w:t>ی</w:t>
-      </w:r>
-      <w:r>
-        <w:rPr>
-          <w:rtl/>
-          <w:lang w:bidi="fa-IR"/>
-        </w:rPr>
-        <w:t xml:space="preserve"> است که حقوق کمتر </w:t>
-      </w:r>
-      <w:r>
-        <w:rPr>
-          <w:rFonts w:hint="cs"/>
-          <w:rtl/>
-          <w:lang w:bidi="fa-IR"/>
-        </w:rPr>
-        <w:t>ی</w:t>
-      </w:r>
-      <w:r>
-        <w:rPr>
-          <w:rFonts w:hint="eastAsia"/>
-          <w:rtl/>
-          <w:lang w:bidi="fa-IR"/>
-        </w:rPr>
-        <w:t>ا</w:t>
-      </w:r>
-      <w:r>
-        <w:rPr>
-          <w:rtl/>
-          <w:lang w:bidi="fa-IR"/>
-        </w:rPr>
-        <w:t xml:space="preserve"> ب</w:t>
-      </w:r>
-      <w:r>
-        <w:rPr>
-          <w:rFonts w:hint="cs"/>
-          <w:rtl/>
-          <w:lang w:bidi="fa-IR"/>
-        </w:rPr>
-        <w:t>ی</w:t>
-      </w:r>
-      <w:r>
-        <w:rPr>
-          <w:rFonts w:hint="eastAsia"/>
-          <w:rtl/>
-          <w:lang w:bidi="fa-IR"/>
-        </w:rPr>
-        <w:t>شتر</w:t>
-      </w:r>
-      <w:r>
-        <w:rPr>
-          <w:rtl/>
-          <w:lang w:bidi="fa-IR"/>
-        </w:rPr>
-        <w:t xml:space="preserve"> از پنجاه هزار دلار آمر</w:t>
-      </w:r>
-      <w:r>
-        <w:rPr>
-          <w:rFonts w:hint="cs"/>
-          <w:rtl/>
-          <w:lang w:bidi="fa-IR"/>
-        </w:rPr>
-        <w:t>ی</w:t>
-      </w:r>
-      <w:r>
-        <w:rPr>
-          <w:rFonts w:hint="eastAsia"/>
-          <w:rtl/>
-          <w:lang w:bidi="fa-IR"/>
-        </w:rPr>
-        <w:t>کا</w:t>
-      </w:r>
-      <w:r>
-        <w:rPr>
-          <w:rtl/>
-          <w:lang w:bidi="fa-IR"/>
-        </w:rPr>
-        <w:t xml:space="preserve"> را نشان م</w:t>
-      </w:r>
-      <w:r>
-        <w:rPr>
-          <w:rFonts w:hint="cs"/>
-          <w:rtl/>
-          <w:lang w:bidi="fa-IR"/>
-        </w:rPr>
-        <w:t>ی</w:t>
-      </w:r>
-      <w:r>
-        <w:rPr>
-          <w:rFonts w:hint="cs"/>
-          <w:rtl/>
-          <w:lang w:bidi="fa-IR"/>
-        </w:rPr>
-        <w:t>‌</w:t>
-      </w:r>
-      <w:r>
-        <w:rPr>
-          <w:rtl/>
-          <w:lang w:bidi="fa-IR"/>
-        </w:rPr>
-        <w:t>دهد</w:t>
-      </w:r>
-      <w:r>
-        <w:rPr>
-          <w:rFonts w:hint="cs"/>
-          <w:rtl/>
-          <w:lang w:bidi="fa-IR"/>
-        </w:rPr>
-        <w:t>.</w:t>
-      </w:r>
-      <w:r>
-        <w:rPr>
-          <w:rFonts w:hint="cs"/>
-          <w:rtl/>
-          <w:lang w:bidi="fa-IR"/>
-        </w:rPr>
-        <w:t xml:space="preserve"> جدول زیر توضیحات برای قسمت اول و دوم تمرین را نوشتم.</w:t>
+        <w:t xml:space="preserve"> در فصل بعد به توصیف و تفسیر نتایج می‌پردازیم.</w:t>
       </w:r>
     </w:p>
     <w:p>
@@ -2300,15 +2118,7 @@
           <w:rtl/>
           <w:lang w:bidi="fa-IR"/>
         </w:rPr>
-        <w:t xml:space="preserve"> </w:t>
-      </w:r>
-      <w:r>
-        <w:rPr>
-          <w:rFonts w:hint="cs"/>
-          <w:rtl/>
-          <w:lang w:bidi="fa-IR"/>
-        </w:rPr>
-        <w:t>در ادامه برای تجزیه و تحلیل بهتر دیتاست، چند نمودار هیستوگرام با استفاده از زبان پایتون نوشته ام.</w:t>
+        <w:t xml:space="preserve"> در ادامه برای تجزیه و تحلیل بهتر دیتاست، چند نمودار هیستوگرام با استفاده از زبان پایتون نوشته ام.</w:t>
       </w:r>
     </w:p>
     <w:tbl>
@@ -4209,7 +4019,14 @@
           <w:rtl/>
           <w:lang w:bidi="fa-IR"/>
         </w:rPr>
-        <w:t>داده</w:t>
+        <w:t>داده‌ها</w:t>
+      </w:r>
+      <w:r>
+        <w:rPr>
+          <w:rtl/>
+          <w:lang w:bidi="fa-IR"/>
+        </w:rPr>
+        <w:t xml:space="preserve"> </w:t>
       </w:r>
       <w:r>
         <w:rPr>
@@ -4217,18 +4034,377 @@
           <w:rtl/>
           <w:lang w:bidi="fa-IR"/>
         </w:rPr>
+        <w:t>در</w:t>
+      </w:r>
+      <w:r>
+        <w:rPr>
+          <w:rtl/>
+          <w:lang w:bidi="fa-IR"/>
+        </w:rPr>
+        <w:t xml:space="preserve"> </w:t>
+      </w:r>
+      <w:r>
+        <w:rPr>
+          <w:rFonts w:hint="cs"/>
+          <w:rtl/>
+          <w:lang w:bidi="fa-IR"/>
+        </w:rPr>
+        <w:t>ای</w:t>
+      </w:r>
+      <w:r>
+        <w:rPr>
+          <w:rFonts w:hint="eastAsia"/>
+          <w:rtl/>
+          <w:lang w:bidi="fa-IR"/>
+        </w:rPr>
+        <w:t>ن</w:t>
+      </w:r>
+      <w:r>
+        <w:rPr>
+          <w:rtl/>
+          <w:lang w:bidi="fa-IR"/>
+        </w:rPr>
+        <w:t xml:space="preserve"> محدوده قرار م</w:t>
+      </w:r>
+      <w:r>
+        <w:rPr>
+          <w:rFonts w:hint="cs"/>
+          <w:rtl/>
+          <w:lang w:bidi="fa-IR"/>
+        </w:rPr>
+        <w:t>ی‌</w:t>
+      </w:r>
+      <w:r>
+        <w:rPr>
+          <w:rtl/>
+          <w:lang w:bidi="fa-IR"/>
+        </w:rPr>
+        <w:t>گ</w:t>
+      </w:r>
+      <w:r>
+        <w:rPr>
+          <w:rFonts w:hint="cs"/>
+          <w:rtl/>
+          <w:lang w:bidi="fa-IR"/>
+        </w:rPr>
+        <w:t>ی</w:t>
+      </w:r>
+      <w:r>
+        <w:rPr>
+          <w:rFonts w:hint="eastAsia"/>
+          <w:rtl/>
+          <w:lang w:bidi="fa-IR"/>
+        </w:rPr>
+        <w:t>رند</w:t>
+      </w:r>
+      <w:r>
+        <w:rPr>
+          <w:rtl/>
+          <w:lang w:bidi="fa-IR"/>
+        </w:rPr>
+        <w:t>.</w:t>
+      </w:r>
+      <w:r>
+        <w:rPr>
+          <w:rFonts w:hint="cs"/>
+          <w:rtl/>
+          <w:lang w:bidi="fa-IR"/>
+        </w:rPr>
+        <w:t xml:space="preserve"> </w:t>
+      </w:r>
+      <w:r>
+        <w:rPr>
+          <w:rFonts w:hint="eastAsia"/>
+          <w:rtl/>
+          <w:lang w:bidi="fa-IR"/>
+        </w:rPr>
+        <w:t>چند</w:t>
+      </w:r>
+      <w:r>
+        <w:rPr>
+          <w:rFonts w:hint="cs"/>
+          <w:rtl/>
+          <w:lang w:bidi="fa-IR"/>
+        </w:rPr>
+        <w:t>ی</w:t>
+      </w:r>
+      <w:r>
+        <w:rPr>
+          <w:rFonts w:hint="eastAsia"/>
+          <w:rtl/>
+          <w:lang w:bidi="fa-IR"/>
+        </w:rPr>
+        <w:t>ن</w:t>
+      </w:r>
+      <w:r>
+        <w:rPr>
+          <w:rtl/>
+          <w:lang w:bidi="fa-IR"/>
+        </w:rPr>
+        <w:t xml:space="preserve"> نقطه پرت وجود دارد که با نقاط منفرد خارج از سب</w:t>
+      </w:r>
+      <w:r>
+        <w:rPr>
+          <w:rFonts w:hint="cs"/>
+          <w:rtl/>
+          <w:lang w:bidi="fa-IR"/>
+        </w:rPr>
+        <w:t>ی</w:t>
+      </w:r>
+      <w:r>
+        <w:rPr>
+          <w:rFonts w:hint="eastAsia"/>
+          <w:rtl/>
+          <w:lang w:bidi="fa-IR"/>
+        </w:rPr>
+        <w:t>ل</w:t>
+      </w:r>
+      <w:r>
+        <w:rPr>
+          <w:rFonts w:hint="cs"/>
+          <w:rtl/>
+          <w:lang w:bidi="fa-IR"/>
+        </w:rPr>
         <w:t>‌</w:t>
       </w:r>
       <w:r>
         <w:rPr>
+          <w:rtl/>
+          <w:lang w:bidi="fa-IR"/>
+        </w:rPr>
+        <w:t>ها نشان داده شده است، که نشان م</w:t>
+      </w:r>
+      <w:r>
+        <w:rPr>
           <w:rFonts w:hint="cs"/>
           <w:rtl/>
           <w:lang w:bidi="fa-IR"/>
         </w:rPr>
-        <w:t>ها</w:t>
-      </w:r>
-      <w:r>
-        <w:rPr>
+        <w:t>ی‌</w:t>
+      </w:r>
+      <w:r>
+        <w:rPr>
+          <w:rtl/>
+          <w:lang w:bidi="fa-IR"/>
+        </w:rPr>
+        <w:t>دهد برخ</w:t>
+      </w:r>
+      <w:r>
+        <w:rPr>
+          <w:rFonts w:hint="cs"/>
+          <w:rtl/>
+          <w:lang w:bidi="fa-IR"/>
+        </w:rPr>
+        <w:t>ی</w:t>
+      </w:r>
+      <w:r>
+        <w:rPr>
+          <w:rtl/>
+          <w:lang w:bidi="fa-IR"/>
+        </w:rPr>
+        <w:t xml:space="preserve"> از ب</w:t>
+      </w:r>
+      <w:r>
+        <w:rPr>
+          <w:rFonts w:hint="cs"/>
+          <w:rtl/>
+          <w:lang w:bidi="fa-IR"/>
+        </w:rPr>
+        <w:t>ی</w:t>
+      </w:r>
+      <w:r>
+        <w:rPr>
+          <w:rFonts w:hint="eastAsia"/>
+          <w:rtl/>
+          <w:lang w:bidi="fa-IR"/>
+        </w:rPr>
+        <w:t>ماران</w:t>
+      </w:r>
+      <w:r>
+        <w:rPr>
+          <w:rtl/>
+          <w:lang w:bidi="fa-IR"/>
+        </w:rPr>
+        <w:t xml:space="preserve"> در سن</w:t>
+      </w:r>
+      <w:r>
+        <w:rPr>
+          <w:rFonts w:hint="cs"/>
+          <w:rtl/>
+          <w:lang w:bidi="fa-IR"/>
+        </w:rPr>
+        <w:t>ی</w:t>
+      </w:r>
+      <w:r>
+        <w:rPr>
+          <w:rFonts w:hint="eastAsia"/>
+          <w:rtl/>
+          <w:lang w:bidi="fa-IR"/>
+        </w:rPr>
+        <w:t>ن</w:t>
+      </w:r>
+      <w:r>
+        <w:rPr>
+          <w:rtl/>
+          <w:lang w:bidi="fa-IR"/>
+        </w:rPr>
+        <w:t xml:space="preserve"> بس</w:t>
+      </w:r>
+      <w:r>
+        <w:rPr>
+          <w:rFonts w:hint="cs"/>
+          <w:rtl/>
+          <w:lang w:bidi="fa-IR"/>
+        </w:rPr>
+        <w:t>ی</w:t>
+      </w:r>
+      <w:r>
+        <w:rPr>
+          <w:rFonts w:hint="eastAsia"/>
+          <w:rtl/>
+          <w:lang w:bidi="fa-IR"/>
+        </w:rPr>
+        <w:t>ار</w:t>
+      </w:r>
+      <w:r>
+        <w:rPr>
+          <w:rtl/>
+          <w:lang w:bidi="fa-IR"/>
+        </w:rPr>
+        <w:t xml:space="preserve"> جوان</w:t>
+      </w:r>
+      <w:r>
+        <w:rPr>
+          <w:rFonts w:hint="cs"/>
+          <w:rtl/>
+          <w:lang w:bidi="fa-IR"/>
+        </w:rPr>
+        <w:t>‌</w:t>
+      </w:r>
+      <w:r>
+        <w:rPr>
+          <w:rtl/>
+          <w:lang w:bidi="fa-IR"/>
+        </w:rPr>
+        <w:t xml:space="preserve">تر </w:t>
+      </w:r>
+      <w:r>
+        <w:rPr>
+          <w:rFonts w:hint="cs"/>
+          <w:rtl/>
+          <w:lang w:bidi="fa-IR"/>
+        </w:rPr>
+        <w:t>ی</w:t>
+      </w:r>
+      <w:r>
+        <w:rPr>
+          <w:rFonts w:hint="eastAsia"/>
+          <w:rtl/>
+          <w:lang w:bidi="fa-IR"/>
+        </w:rPr>
+        <w:t>ا</w:t>
+      </w:r>
+      <w:r>
+        <w:rPr>
+          <w:rtl/>
+          <w:lang w:bidi="fa-IR"/>
+        </w:rPr>
+        <w:t xml:space="preserve"> بزرگ</w:t>
+      </w:r>
+      <w:r>
+        <w:rPr>
+          <w:rFonts w:hint="cs"/>
+          <w:rtl/>
+          <w:lang w:bidi="fa-IR"/>
+        </w:rPr>
+        <w:t>‌</w:t>
+      </w:r>
+      <w:r>
+        <w:rPr>
+          <w:rtl/>
+          <w:lang w:bidi="fa-IR"/>
+        </w:rPr>
+        <w:t>تر از اکثر ب</w:t>
+      </w:r>
+      <w:r>
+        <w:rPr>
+          <w:rFonts w:hint="cs"/>
+          <w:rtl/>
+          <w:lang w:bidi="fa-IR"/>
+        </w:rPr>
+        <w:t>ی</w:t>
+      </w:r>
+      <w:r>
+        <w:rPr>
+          <w:rFonts w:hint="eastAsia"/>
+          <w:rtl/>
+          <w:lang w:bidi="fa-IR"/>
+        </w:rPr>
+        <w:t>ماران</w:t>
+      </w:r>
+      <w:r>
+        <w:rPr>
+          <w:rtl/>
+          <w:lang w:bidi="fa-IR"/>
+        </w:rPr>
+        <w:t xml:space="preserve"> در مجموعه</w:t>
+      </w:r>
+      <w:r>
+        <w:rPr>
+          <w:rFonts w:hint="cs"/>
+          <w:rtl/>
+          <w:lang w:bidi="fa-IR"/>
+        </w:rPr>
+        <w:t>‌</w:t>
+      </w:r>
+      <w:r>
+        <w:rPr>
+          <w:rtl/>
+          <w:lang w:bidi="fa-IR"/>
+        </w:rPr>
+        <w:t>داده تشخ</w:t>
+      </w:r>
+      <w:r>
+        <w:rPr>
+          <w:rFonts w:hint="cs"/>
+          <w:rtl/>
+          <w:lang w:bidi="fa-IR"/>
+        </w:rPr>
+        <w:t>ی</w:t>
+      </w:r>
+      <w:r>
+        <w:rPr>
+          <w:rFonts w:hint="eastAsia"/>
+          <w:rtl/>
+          <w:lang w:bidi="fa-IR"/>
+        </w:rPr>
+        <w:t>ص</w:t>
+      </w:r>
+      <w:r>
+        <w:rPr>
+          <w:rtl/>
+          <w:lang w:bidi="fa-IR"/>
+        </w:rPr>
+        <w:t xml:space="preserve"> داده شده</w:t>
+      </w:r>
+      <w:r>
+        <w:rPr>
+          <w:rFonts w:hint="cs"/>
+          <w:rtl/>
+          <w:lang w:bidi="fa-IR"/>
+        </w:rPr>
+        <w:t>‌</w:t>
+      </w:r>
+      <w:r>
+        <w:rPr>
+          <w:rtl/>
+          <w:lang w:bidi="fa-IR"/>
+        </w:rPr>
+        <w:t>اند.</w:t>
+      </w:r>
+      <w:r>
+        <w:rPr>
+          <w:rFonts w:hint="cs"/>
           <w:rtl/>
           <w:lang w:bidi="fa-IR"/>
         </w:rPr>
@@ -4236,14 +4412,99 @@
       </w:r>
       <w:r>
         <w:rPr>
+          <w:rFonts w:hint="eastAsia"/>
+          <w:rtl/>
+          <w:lang w:bidi="fa-IR"/>
+        </w:rPr>
+        <w:t>توز</w:t>
+      </w:r>
+      <w:r>
+        <w:rPr>
           <w:rFonts w:hint="cs"/>
           <w:rtl/>
           <w:lang w:bidi="fa-IR"/>
         </w:rPr>
-        <w:t>در</w:t>
-      </w:r>
-      <w:r>
-        <w:rPr>
+        <w:t>ی</w:t>
+      </w:r>
+      <w:r>
+        <w:rPr>
+          <w:rFonts w:hint="eastAsia"/>
+          <w:rtl/>
+          <w:lang w:bidi="fa-IR"/>
+        </w:rPr>
+        <w:t>ع</w:t>
+      </w:r>
+      <w:r>
+        <w:rPr>
+          <w:rtl/>
+          <w:lang w:bidi="fa-IR"/>
+        </w:rPr>
+        <w:t xml:space="preserve"> تقر</w:t>
+      </w:r>
+      <w:r>
+        <w:rPr>
+          <w:rFonts w:hint="cs"/>
+          <w:rtl/>
+          <w:lang w:bidi="fa-IR"/>
+        </w:rPr>
+        <w:t>ی</w:t>
+      </w:r>
+      <w:r>
+        <w:rPr>
+          <w:rFonts w:hint="eastAsia"/>
+          <w:rtl/>
+          <w:lang w:bidi="fa-IR"/>
+        </w:rPr>
+        <w:t>باً</w:t>
+      </w:r>
+      <w:r>
+        <w:rPr>
+          <w:rtl/>
+          <w:lang w:bidi="fa-IR"/>
+        </w:rPr>
+        <w:t xml:space="preserve"> متقارن به نظر م</w:t>
+      </w:r>
+      <w:r>
+        <w:rPr>
+          <w:rFonts w:hint="cs"/>
+          <w:rtl/>
+          <w:lang w:bidi="fa-IR"/>
+        </w:rPr>
+        <w:t>ی‌</w:t>
+      </w:r>
+      <w:r>
+        <w:rPr>
+          <w:rtl/>
+          <w:lang w:bidi="fa-IR"/>
+        </w:rPr>
+        <w:t>رسد، با کادر در مرکز م</w:t>
+      </w:r>
+      <w:r>
+        <w:rPr>
+          <w:rFonts w:hint="cs"/>
+          <w:rtl/>
+          <w:lang w:bidi="fa-IR"/>
+        </w:rPr>
+        <w:t>ی</w:t>
+      </w:r>
+      <w:r>
+        <w:rPr>
+          <w:rFonts w:hint="eastAsia"/>
+          <w:rtl/>
+          <w:lang w:bidi="fa-IR"/>
+        </w:rPr>
+        <w:t>انه</w:t>
+      </w:r>
+      <w:r>
+        <w:rPr>
+          <w:rtl/>
+          <w:lang w:bidi="fa-IR"/>
+        </w:rPr>
+        <w:t>.</w:t>
+      </w:r>
+      <w:r>
+        <w:rPr>
+          <w:rFonts w:hint="cs"/>
           <w:rtl/>
           <w:lang w:bidi="fa-IR"/>
         </w:rPr>
@@ -4251,26 +4512,33 @@
       </w:r>
       <w:r>
         <w:rPr>
+          <w:rFonts w:hint="eastAsia"/>
+          <w:rtl/>
+          <w:lang w:bidi="fa-IR"/>
+        </w:rPr>
+        <w:t>گسترش</w:t>
+      </w:r>
+      <w:r>
+        <w:rPr>
+          <w:rtl/>
+          <w:lang w:bidi="fa-IR"/>
+        </w:rPr>
+        <w:t xml:space="preserve"> داده</w:t>
+      </w:r>
+      <w:r>
+        <w:rPr>
           <w:rFonts w:hint="cs"/>
           <w:rtl/>
           <w:lang w:bidi="fa-IR"/>
         </w:rPr>
-        <w:t>ای</w:t>
-      </w:r>
-      <w:r>
-        <w:rPr>
-          <w:rFonts w:hint="eastAsia"/>
-          <w:rtl/>
-          <w:lang w:bidi="fa-IR"/>
-        </w:rPr>
-        <w:t>ن</w:t>
-      </w:r>
-      <w:r>
-        <w:rPr>
-          <w:rtl/>
-          <w:lang w:bidi="fa-IR"/>
-        </w:rPr>
-        <w:t xml:space="preserve"> محدوده قرار م</w:t>
+        <w:t>‌</w:t>
+      </w:r>
+      <w:r>
+        <w:rPr>
+          <w:rtl/>
+          <w:lang w:bidi="fa-IR"/>
+        </w:rPr>
+        <w:t>ها نسبتاً گسترده به نظر م</w:t>
       </w:r>
       <w:r>
         <w:rPr>
@@ -4278,513 +4546,7 @@
           <w:rtl/>
           <w:lang w:bidi="fa-IR"/>
         </w:rPr>
-        <w:t>ی</w:t>
-      </w:r>
-      <w:r>
-        <w:rPr>
-          <w:rFonts w:hint="cs"/>
-          <w:rtl/>
-          <w:lang w:bidi="fa-IR"/>
-        </w:rPr>
-        <w:t>‌</w:t>
-      </w:r>
-      <w:r>
-        <w:rPr>
-          <w:rtl/>
-          <w:lang w:bidi="fa-IR"/>
-        </w:rPr>
-        <w:t>گ</w:t>
-      </w:r>
-      <w:r>
-        <w:rPr>
-          <w:rFonts w:hint="cs"/>
-          <w:rtl/>
-          <w:lang w:bidi="fa-IR"/>
-        </w:rPr>
-        <w:t>ی</w:t>
-      </w:r>
-      <w:r>
-        <w:rPr>
-          <w:rFonts w:hint="eastAsia"/>
-          <w:rtl/>
-          <w:lang w:bidi="fa-IR"/>
-        </w:rPr>
-        <w:t>رند</w:t>
-      </w:r>
-      <w:r>
-        <w:rPr>
-          <w:rtl/>
-          <w:lang w:bidi="fa-IR"/>
-        </w:rPr>
-        <w:t>.</w:t>
-      </w:r>
-      <w:r>
-        <w:rPr>
-          <w:rFonts w:hint="cs"/>
-          <w:rtl/>
-          <w:lang w:bidi="fa-IR"/>
-        </w:rPr>
-        <w:t xml:space="preserve"> </w:t>
-      </w:r>
-      <w:r>
-        <w:rPr>
-          <w:rFonts w:hint="eastAsia"/>
-          <w:rtl/>
-          <w:lang w:bidi="fa-IR"/>
-        </w:rPr>
-        <w:t>چند</w:t>
-      </w:r>
-      <w:r>
-        <w:rPr>
-          <w:rFonts w:hint="cs"/>
-          <w:rtl/>
-          <w:lang w:bidi="fa-IR"/>
-        </w:rPr>
-        <w:t>ی</w:t>
-      </w:r>
-      <w:r>
-        <w:rPr>
-          <w:rFonts w:hint="eastAsia"/>
-          <w:rtl/>
-          <w:lang w:bidi="fa-IR"/>
-        </w:rPr>
-        <w:t>ن</w:t>
-      </w:r>
-      <w:r>
-        <w:rPr>
-          <w:rtl/>
-          <w:lang w:bidi="fa-IR"/>
-        </w:rPr>
-        <w:t xml:space="preserve"> نقطه پرت وجود دارد که با نقاط منفرد خارج از سب</w:t>
-      </w:r>
-      <w:r>
-        <w:rPr>
-          <w:rFonts w:hint="cs"/>
-          <w:rtl/>
-          <w:lang w:bidi="fa-IR"/>
-        </w:rPr>
-        <w:t>ی</w:t>
-      </w:r>
-      <w:r>
-        <w:rPr>
-          <w:rFonts w:hint="eastAsia"/>
-          <w:rtl/>
-          <w:lang w:bidi="fa-IR"/>
-        </w:rPr>
-        <w:t>ل</w:t>
-      </w:r>
-      <w:r>
-        <w:rPr>
-          <w:rFonts w:hint="cs"/>
-          <w:rtl/>
-          <w:lang w:bidi="fa-IR"/>
-        </w:rPr>
-        <w:t>‌</w:t>
-      </w:r>
-      <w:r>
-        <w:rPr>
-          <w:rtl/>
-          <w:lang w:bidi="fa-IR"/>
-        </w:rPr>
-        <w:t>ها نشان داده شده است، که نشان م</w:t>
-      </w:r>
-      <w:r>
-        <w:rPr>
-          <w:rFonts w:hint="cs"/>
-          <w:rtl/>
-          <w:lang w:bidi="fa-IR"/>
-        </w:rPr>
-        <w:t>ی</w:t>
-      </w:r>
-      <w:r>
-        <w:rPr>
-          <w:rFonts w:hint="cs"/>
-          <w:rtl/>
-          <w:lang w:bidi="fa-IR"/>
-        </w:rPr>
-        <w:t>‌</w:t>
-      </w:r>
-      <w:r>
-        <w:rPr>
-          <w:rtl/>
-          <w:lang w:bidi="fa-IR"/>
-        </w:rPr>
-        <w:t>دهد برخ</w:t>
-      </w:r>
-      <w:r>
-        <w:rPr>
-          <w:rFonts w:hint="cs"/>
-          <w:rtl/>
-          <w:lang w:bidi="fa-IR"/>
-        </w:rPr>
-        <w:t>ی</w:t>
-      </w:r>
-      <w:r>
-        <w:rPr>
-          <w:rtl/>
-          <w:lang w:bidi="fa-IR"/>
-        </w:rPr>
-        <w:t xml:space="preserve"> از ب</w:t>
-      </w:r>
-      <w:r>
-        <w:rPr>
-          <w:rFonts w:hint="cs"/>
-          <w:rtl/>
-          <w:lang w:bidi="fa-IR"/>
-        </w:rPr>
-        <w:t>ی</w:t>
-      </w:r>
-      <w:r>
-        <w:rPr>
-          <w:rFonts w:hint="eastAsia"/>
-          <w:rtl/>
-          <w:lang w:bidi="fa-IR"/>
-        </w:rPr>
-        <w:t>ماران</w:t>
-      </w:r>
-      <w:r>
-        <w:rPr>
-          <w:rtl/>
-          <w:lang w:bidi="fa-IR"/>
-        </w:rPr>
-        <w:t xml:space="preserve"> در سن</w:t>
-      </w:r>
-      <w:r>
-        <w:rPr>
-          <w:rFonts w:hint="cs"/>
-          <w:rtl/>
-          <w:lang w:bidi="fa-IR"/>
-        </w:rPr>
-        <w:t>ی</w:t>
-      </w:r>
-      <w:r>
-        <w:rPr>
-          <w:rFonts w:hint="eastAsia"/>
-          <w:rtl/>
-          <w:lang w:bidi="fa-IR"/>
-        </w:rPr>
-        <w:t>ن</w:t>
-      </w:r>
-      <w:r>
-        <w:rPr>
-          <w:rtl/>
-          <w:lang w:bidi="fa-IR"/>
-        </w:rPr>
-        <w:t xml:space="preserve"> بس</w:t>
-      </w:r>
-      <w:r>
-        <w:rPr>
-          <w:rFonts w:hint="cs"/>
-          <w:rtl/>
-          <w:lang w:bidi="fa-IR"/>
-        </w:rPr>
-        <w:t>ی</w:t>
-      </w:r>
-      <w:r>
-        <w:rPr>
-          <w:rFonts w:hint="eastAsia"/>
-          <w:rtl/>
-          <w:lang w:bidi="fa-IR"/>
-        </w:rPr>
-        <w:t>ار</w:t>
-      </w:r>
-      <w:r>
-        <w:rPr>
-          <w:rtl/>
-          <w:lang w:bidi="fa-IR"/>
-        </w:rPr>
-        <w:t xml:space="preserve"> جوان</w:t>
-      </w:r>
-      <w:r>
-        <w:rPr>
-          <w:rFonts w:hint="cs"/>
-          <w:rtl/>
-          <w:lang w:bidi="fa-IR"/>
-        </w:rPr>
-        <w:t>‌</w:t>
-      </w:r>
-      <w:r>
-        <w:rPr>
-          <w:rtl/>
-          <w:lang w:bidi="fa-IR"/>
-        </w:rPr>
-        <w:t xml:space="preserve">تر </w:t>
-      </w:r>
-      <w:r>
-        <w:rPr>
-          <w:rFonts w:hint="cs"/>
-          <w:rtl/>
-          <w:lang w:bidi="fa-IR"/>
-        </w:rPr>
-        <w:t>ی</w:t>
-      </w:r>
-      <w:r>
-        <w:rPr>
-          <w:rFonts w:hint="eastAsia"/>
-          <w:rtl/>
-          <w:lang w:bidi="fa-IR"/>
-        </w:rPr>
-        <w:t>ا</w:t>
-      </w:r>
-      <w:r>
-        <w:rPr>
-          <w:rtl/>
-          <w:lang w:bidi="fa-IR"/>
-        </w:rPr>
-        <w:t xml:space="preserve"> بزرگ</w:t>
-      </w:r>
-      <w:r>
-        <w:rPr>
-          <w:rFonts w:hint="cs"/>
-          <w:rtl/>
-          <w:lang w:bidi="fa-IR"/>
-        </w:rPr>
-        <w:t>‌</w:t>
-      </w:r>
-      <w:r>
-        <w:rPr>
-          <w:rtl/>
-          <w:lang w:bidi="fa-IR"/>
-        </w:rPr>
-        <w:t>تر از اکثر ب</w:t>
-      </w:r>
-      <w:r>
-        <w:rPr>
-          <w:rFonts w:hint="cs"/>
-          <w:rtl/>
-          <w:lang w:bidi="fa-IR"/>
-        </w:rPr>
-        <w:t>ی</w:t>
-      </w:r>
-      <w:r>
-        <w:rPr>
-          <w:rFonts w:hint="eastAsia"/>
-          <w:rtl/>
-          <w:lang w:bidi="fa-IR"/>
-        </w:rPr>
-        <w:t>ماران</w:t>
-      </w:r>
-      <w:r>
-        <w:rPr>
-          <w:rtl/>
-          <w:lang w:bidi="fa-IR"/>
-        </w:rPr>
-        <w:t xml:space="preserve"> در مجموعه</w:t>
-      </w:r>
-      <w:r>
-        <w:rPr>
-          <w:rFonts w:hint="cs"/>
-          <w:rtl/>
-          <w:lang w:bidi="fa-IR"/>
-        </w:rPr>
-        <w:t>‌</w:t>
-      </w:r>
-      <w:r>
-        <w:rPr>
-          <w:rtl/>
-          <w:lang w:bidi="fa-IR"/>
-        </w:rPr>
-        <w:t>داده تشخ</w:t>
-      </w:r>
-      <w:r>
-        <w:rPr>
-          <w:rFonts w:hint="cs"/>
-          <w:rtl/>
-          <w:lang w:bidi="fa-IR"/>
-        </w:rPr>
-        <w:t>ی</w:t>
-      </w:r>
-      <w:r>
-        <w:rPr>
-          <w:rFonts w:hint="eastAsia"/>
-          <w:rtl/>
-          <w:lang w:bidi="fa-IR"/>
-        </w:rPr>
-        <w:t>ص</w:t>
-      </w:r>
-      <w:r>
-        <w:rPr>
-          <w:rtl/>
-          <w:lang w:bidi="fa-IR"/>
-        </w:rPr>
-        <w:t xml:space="preserve"> داده شده</w:t>
-      </w:r>
-      <w:r>
-        <w:rPr>
-          <w:rFonts w:hint="cs"/>
-          <w:rtl/>
-          <w:lang w:bidi="fa-IR"/>
-        </w:rPr>
-        <w:t>‌</w:t>
-      </w:r>
-      <w:r>
-        <w:rPr>
-          <w:rtl/>
-          <w:lang w:bidi="fa-IR"/>
-        </w:rPr>
-        <w:t>اند.</w:t>
-      </w:r>
-      <w:r>
-        <w:rPr>
-          <w:rFonts w:hint="cs"/>
-          <w:rtl/>
-          <w:lang w:bidi="fa-IR"/>
-        </w:rPr>
-        <w:t xml:space="preserve"> </w:t>
-      </w:r>
-      <w:r>
-        <w:rPr>
-          <w:rFonts w:hint="eastAsia"/>
-          <w:rtl/>
-          <w:lang w:bidi="fa-IR"/>
-        </w:rPr>
-        <w:t>توز</w:t>
-      </w:r>
-      <w:r>
-        <w:rPr>
-          <w:rFonts w:hint="cs"/>
-          <w:rtl/>
-          <w:lang w:bidi="fa-IR"/>
-        </w:rPr>
-        <w:t>ی</w:t>
-      </w:r>
-      <w:r>
-        <w:rPr>
-          <w:rFonts w:hint="eastAsia"/>
-          <w:rtl/>
-          <w:lang w:bidi="fa-IR"/>
-        </w:rPr>
-        <w:t>ع</w:t>
-      </w:r>
-      <w:r>
-        <w:rPr>
-          <w:rtl/>
-          <w:lang w:bidi="fa-IR"/>
-        </w:rPr>
-        <w:t xml:space="preserve"> تقر</w:t>
-      </w:r>
-      <w:r>
-        <w:rPr>
-          <w:rFonts w:hint="cs"/>
-          <w:rtl/>
-          <w:lang w:bidi="fa-IR"/>
-        </w:rPr>
-        <w:t>ی</w:t>
-      </w:r>
-      <w:r>
-        <w:rPr>
-          <w:rFonts w:hint="eastAsia"/>
-          <w:rtl/>
-          <w:lang w:bidi="fa-IR"/>
-        </w:rPr>
-        <w:t>باً</w:t>
-      </w:r>
-      <w:r>
-        <w:rPr>
-          <w:rtl/>
-          <w:lang w:bidi="fa-IR"/>
-        </w:rPr>
-        <w:t xml:space="preserve"> متقارن به نظر م</w:t>
-      </w:r>
-      <w:r>
-        <w:rPr>
-          <w:rFonts w:hint="cs"/>
-          <w:rtl/>
-          <w:lang w:bidi="fa-IR"/>
-        </w:rPr>
-        <w:t>ی</w:t>
-      </w:r>
-      <w:r>
-        <w:rPr>
-          <w:rFonts w:hint="cs"/>
-          <w:rtl/>
-          <w:lang w:bidi="fa-IR"/>
-        </w:rPr>
-        <w:t>‌</w:t>
-      </w:r>
-      <w:r>
-        <w:rPr>
-          <w:rtl/>
-          <w:lang w:bidi="fa-IR"/>
-        </w:rPr>
-        <w:t>رسد، با کادر در مرکز م</w:t>
-      </w:r>
-      <w:r>
-        <w:rPr>
-          <w:rFonts w:hint="cs"/>
-          <w:rtl/>
-          <w:lang w:bidi="fa-IR"/>
-        </w:rPr>
-        <w:t>ی</w:t>
-      </w:r>
-      <w:r>
-        <w:rPr>
-          <w:rFonts w:hint="eastAsia"/>
-          <w:rtl/>
-          <w:lang w:bidi="fa-IR"/>
-        </w:rPr>
-        <w:t>انه</w:t>
-      </w:r>
-      <w:r>
-        <w:rPr>
-          <w:rtl/>
-          <w:lang w:bidi="fa-IR"/>
-        </w:rPr>
-        <w:t>.</w:t>
-      </w:r>
-      <w:r>
-        <w:rPr>
-          <w:rFonts w:hint="cs"/>
-          <w:rtl/>
-          <w:lang w:bidi="fa-IR"/>
-        </w:rPr>
-        <w:t xml:space="preserve"> </w:t>
-      </w:r>
-      <w:r>
-        <w:rPr>
-          <w:rFonts w:hint="eastAsia"/>
-          <w:rtl/>
-          <w:lang w:bidi="fa-IR"/>
-        </w:rPr>
-        <w:t>گسترش</w:t>
-      </w:r>
-      <w:r>
-        <w:rPr>
-          <w:rtl/>
-          <w:lang w:bidi="fa-IR"/>
-        </w:rPr>
-        <w:t xml:space="preserve"> داده</w:t>
-      </w:r>
-      <w:r>
-        <w:rPr>
-          <w:rFonts w:hint="cs"/>
-          <w:rtl/>
-          <w:lang w:bidi="fa-IR"/>
-        </w:rPr>
-        <w:t>‌</w:t>
-      </w:r>
-      <w:r>
-        <w:rPr>
-          <w:rtl/>
-          <w:lang w:bidi="fa-IR"/>
-        </w:rPr>
-        <w:t>ها نسبتاً گسترده به نظر م</w:t>
-      </w:r>
-      <w:r>
-        <w:rPr>
-          <w:rFonts w:hint="cs"/>
-          <w:rtl/>
-          <w:lang w:bidi="fa-IR"/>
-        </w:rPr>
-        <w:t>ی</w:t>
-      </w:r>
-      <w:r>
-        <w:rPr>
-          <w:rFonts w:hint="cs"/>
-          <w:rtl/>
-          <w:lang w:bidi="fa-IR"/>
-        </w:rPr>
-        <w:t>‌</w:t>
+        <w:t>ی‌</w:t>
       </w:r>
       <w:r>
         <w:rPr>
@@ -5019,14 +4781,7 @@
           <w:rFonts w:hint="cs"/>
           <w:rtl/>
         </w:rPr>
-        <w:t xml:space="preserve">خروجی کد برنامه برای مجموعه داده </w:t>
-      </w:r>
-      <w:r>
-        <w:rPr>
-          <w:rFonts w:hint="cs"/>
-          <w:rtl/>
-        </w:rPr>
-        <w:t>دوم</w:t>
+        <w:t>خروجی کد برنامه برای مجموعه داده دوم</w:t>
       </w:r>
     </w:p>
     <w:p>
@@ -5042,55 +4797,7 @@
           <w:rtl/>
           <w:lang w:bidi="fa-IR"/>
         </w:rPr>
-        <w:t xml:space="preserve">همانطور که در تصویر بالا مشاهده می‌کنید، شاخص‌های آماری مد میانه و میانگین از </w:t>
-      </w:r>
-      <w:r>
-        <w:rPr>
-          <w:rFonts w:hint="cs"/>
-          <w:rtl/>
-          <w:lang w:bidi="fa-IR"/>
-        </w:rPr>
-        <w:t>شغل</w:t>
-      </w:r>
-      <w:r>
-        <w:rPr>
-          <w:rFonts w:hint="cs"/>
-          <w:rtl/>
-          <w:lang w:bidi="fa-IR"/>
-        </w:rPr>
-        <w:t xml:space="preserve"> افراد، </w:t>
-      </w:r>
-      <w:r>
-        <w:rPr>
-          <w:rFonts w:hint="cs"/>
-          <w:rtl/>
-          <w:lang w:bidi="fa-IR"/>
-        </w:rPr>
-        <w:t>حقوق پایه</w:t>
-      </w:r>
-      <w:r>
-        <w:rPr>
-          <w:rFonts w:hint="cs"/>
-          <w:rtl/>
-          <w:lang w:bidi="fa-IR"/>
-        </w:rPr>
-        <w:t xml:space="preserve"> آن‌ها و</w:t>
-      </w:r>
-      <w:r>
-        <w:rPr>
-          <w:rFonts w:hint="cs"/>
-          <w:rtl/>
-          <w:lang w:bidi="fa-IR"/>
-        </w:rPr>
-        <w:t xml:space="preserve"> حقوق اضافه کاری و مزیا و در مجموع کل درآمد آن‌ها ر</w:t>
-      </w:r>
-      <w:r>
-        <w:rPr>
-          <w:rFonts w:hint="cs"/>
-          <w:rtl/>
-          <w:lang w:bidi="fa-IR"/>
-        </w:rPr>
-        <w:t>ا مشاهده می‌کنید.</w:t>
+        <w:t>همانطور که در تصویر بالا مشاهده می‌کنید، شاخص‌های آماری مد میانه و میانگین از شغل افراد، حقوق پایه آن‌ها و حقوق اضافه کاری و مزیا و در مجموع کل درآمد آن‌ها را مشاهده می‌کنید.</w:t>
       </w:r>
     </w:p>
     <w:p>
@@ -5512,14 +5219,7 @@
           <w:rFonts w:hint="cs"/>
           <w:rtl/>
         </w:rPr>
-        <w:t xml:space="preserve">باکس پلات </w:t>
-      </w:r>
-      <w:r>
-        <w:rPr>
-          <w:rFonts w:hint="cs"/>
-          <w:rtl/>
-        </w:rPr>
-        <w:t>مزایا</w:t>
+        <w:t>باکس پلات مزایا</w:t>
       </w:r>
     </w:p>
     <w:p>
@@ -5569,8 +5269,8 @@
       <w:r>
         <w:lastRenderedPageBreak/>
         <w:drawing>
-          <wp:inline distT="0" distB="0" distL="0" distR="0" wp14:anchorId="73B5FDB2" wp14:editId="0C6FC12C">
-            <wp:extent cx="5572760" cy="1859280"/>
+          <wp:inline distT="0" distB="0" distL="0" distR="0" wp14:anchorId="73B5FDB2" wp14:editId="65FBB8A6">
+            <wp:extent cx="5481913" cy="2194560"/>
             <wp:effectExtent l="0" t="0" r="0" b="0"/>
             <wp:docPr id="1793918326" name="Picture 8"/>
             <wp:cNvGraphicFramePr>
@@ -5585,7 +5285,7 @@
                       <a:picLocks noChangeAspect="1" noChangeArrowheads="1"/>
                     </pic:cNvPicPr>
                   </pic:nvPicPr>
-                  <pic:blipFill>
+                  <pic:blipFill rotWithShape="1">
                     <a:blip r:embed="rId19" cstate="print">
                       <a:extLst>
                         <a:ext uri="{28A0092B-C50C-407E-A947-70E740481C1C}">
@@ -5593,15 +5293,13 @@
                         </a:ext>
                       </a:extLst>
                     </a:blip>
-                    <a:srcRect/>
-                    <a:stretch>
-                      <a:fillRect/>
-                    </a:stretch>
+                    <a:srcRect l="9098" r="7561"/>
+                    <a:stretch/>
                   </pic:blipFill>
                   <pic:spPr bwMode="auto">
                     <a:xfrm>
                       <a:off x="0" y="0"/>
-                      <a:ext cx="5572760" cy="1859280"/>
+                      <a:ext cx="5481913" cy="2194560"/>
                     </a:xfrm>
                     <a:prstGeom prst="rect">
                       <a:avLst/>
@@ -5610,6 +5308,11 @@
                     <a:ln>
                       <a:noFill/>
                     </a:ln>
+                    <a:extLst>
+                      <a:ext uri="{53640926-AAD7-44D8-BBD7-CCE9431645EC}">
+                        <a14:shadowObscured xmlns:a14="http://schemas.microsoft.com/office/drawing/2010/main"/>
+                      </a:ext>
+                    </a:extLst>
                   </pic:spPr>
                 </pic:pic>
               </a:graphicData>
@@ -5746,34 +5449,21 @@
         <w:rPr>
           <w:rtl/>
         </w:rPr>
-        <w:t>نمودار ه</w:t>
+        <w:t xml:space="preserve">نمودار </w:t>
       </w:r>
       <w:r>
         <w:rPr>
           <w:rFonts w:hint="cs"/>
           <w:rtl/>
         </w:rPr>
-        <w:t>ی</w:t>
-      </w:r>
-      <w:r>
-        <w:rPr>
-          <w:rFonts w:hint="eastAsia"/>
-          <w:rtl/>
-        </w:rPr>
-        <w:t>ستوگرام</w:t>
-      </w:r>
-      <w:r>
-        <w:rPr>
-          <w:rtl/>
-        </w:rPr>
-        <w:t xml:space="preserve"> </w:t>
+        <w:t>باکس پلات از نوع شغل کامپیوتری و درآمد و مزیا آ</w:t>
       </w:r>
       <w:r>
         <w:rPr>
           <w:rFonts w:hint="cs"/>
           <w:rtl/>
         </w:rPr>
-        <w:t>درآمد افراد بر اساس جنسیت آن‌ها</w:t>
+        <w:t>ن‌ها</w:t>
       </w:r>
     </w:p>
     <w:p>
@@ -5796,7 +5486,7 @@
           <w:rtl/>
           <w:lang w:bidi="fa-IR"/>
         </w:rPr>
-        <w:t xml:space="preserve"> تقریبا 60 درصد درآمد مردان کمتر از 50 هزار دلار است. در حالی که تقریبا 90 درصد درآمد زنان در این دیتاست کمتر از 50 هزار دلار است.</w:t>
+        <w:t xml:space="preserve"> انواع شغل‌های کامپیوتری درامدی بین 3000 تا 140000 </w:t>
       </w:r>
       <w:r>
         <w:rPr>
@@ -5804,7 +5494,198 @@
           <w:rtl/>
           <w:lang w:bidi="fa-IR"/>
         </w:rPr>
-        <w:t xml:space="preserve"> این نشان می‌دهد که 40 درصد مردان شغل‌های پر درآمد دارند در حالی که 10 درصد زنان شغل‌های پر درآمد دارند.</w:t>
+        <w:t xml:space="preserve">دلار </w:t>
+      </w:r>
+      <w:r>
+        <w:rPr>
+          <w:rFonts w:hint="cs"/>
+          <w:rtl/>
+          <w:lang w:bidi="fa-IR"/>
+        </w:rPr>
+        <w:t>دارند</w:t>
+      </w:r>
+      <w:r>
+        <w:rPr>
+          <w:rFonts w:hint="cs"/>
+          <w:rtl/>
+          <w:lang w:bidi="fa-IR"/>
+        </w:rPr>
+        <w:t>.</w:t>
+      </w:r>
+      <w:r>
+        <w:rPr>
+          <w:rFonts w:hint="cs"/>
+          <w:rtl/>
+          <w:lang w:bidi="fa-IR"/>
+        </w:rPr>
+        <w:t xml:space="preserve"> و همانطور که می‌بینید بالاترین درآمد در بین شغل‌های کامپیوتری </w:t>
+      </w:r>
+      <w:r>
+        <w:rPr>
+          <w:rtl/>
+          <w:lang w:bidi="fa-IR"/>
+        </w:rPr>
+        <w:t>مرب</w:t>
+      </w:r>
+      <w:r>
+        <w:rPr>
+          <w:rFonts w:hint="cs"/>
+          <w:rtl/>
+          <w:lang w:bidi="fa-IR"/>
+        </w:rPr>
+        <w:t>ی</w:t>
+      </w:r>
+      <w:r>
+        <w:rPr>
+          <w:rtl/>
+          <w:lang w:bidi="fa-IR"/>
+        </w:rPr>
+        <w:t xml:space="preserve"> حرفه</w:t>
+      </w:r>
+      <w:r>
+        <w:rPr>
+          <w:rFonts w:hint="cs"/>
+          <w:rtl/>
+          <w:lang w:bidi="fa-IR"/>
+        </w:rPr>
+        <w:t>‌</w:t>
+      </w:r>
+      <w:r>
+        <w:rPr>
+          <w:rtl/>
+          <w:lang w:bidi="fa-IR"/>
+        </w:rPr>
+        <w:t>ا</w:t>
+      </w:r>
+      <w:r>
+        <w:rPr>
+          <w:rFonts w:hint="cs"/>
+          <w:rtl/>
+          <w:lang w:bidi="fa-IR"/>
+        </w:rPr>
+        <w:t>ی</w:t>
+      </w:r>
+      <w:r>
+        <w:rPr>
+          <w:rtl/>
+          <w:lang w:bidi="fa-IR"/>
+        </w:rPr>
+        <w:t xml:space="preserve"> (کامپ</w:t>
+      </w:r>
+      <w:r>
+        <w:rPr>
+          <w:rFonts w:hint="cs"/>
+          <w:rtl/>
+          <w:lang w:bidi="fa-IR"/>
+        </w:rPr>
+        <w:t>ی</w:t>
+      </w:r>
+      <w:r>
+        <w:rPr>
+          <w:rFonts w:hint="eastAsia"/>
+          <w:rtl/>
+          <w:lang w:bidi="fa-IR"/>
+        </w:rPr>
+        <w:t>وتر</w:t>
+      </w:r>
+      <w:r>
+        <w:rPr>
+          <w:rtl/>
+          <w:lang w:bidi="fa-IR"/>
+        </w:rPr>
+        <w:t xml:space="preserve"> و فناور</w:t>
+      </w:r>
+      <w:r>
+        <w:rPr>
+          <w:rFonts w:hint="cs"/>
+          <w:rtl/>
+          <w:lang w:bidi="fa-IR"/>
+        </w:rPr>
+        <w:t>ی</w:t>
+      </w:r>
+      <w:r>
+        <w:rPr>
+          <w:rFonts w:hint="cs"/>
+          <w:rtl/>
+          <w:lang w:bidi="fa-IR"/>
+        </w:rPr>
+        <w:t>‌</w:t>
+      </w:r>
+      <w:r>
+        <w:rPr>
+          <w:rtl/>
+          <w:lang w:bidi="fa-IR"/>
+        </w:rPr>
+        <w:t>ها</w:t>
+      </w:r>
+      <w:r>
+        <w:rPr>
+          <w:rFonts w:hint="cs"/>
+          <w:rtl/>
+          <w:lang w:bidi="fa-IR"/>
+        </w:rPr>
+        <w:t>ی</w:t>
+      </w:r>
+      <w:r>
+        <w:rPr>
+          <w:rtl/>
+          <w:lang w:bidi="fa-IR"/>
+        </w:rPr>
+        <w:t xml:space="preserve"> مرتبط) (تأس</w:t>
+      </w:r>
+      <w:r>
+        <w:rPr>
+          <w:rFonts w:hint="cs"/>
+          <w:rtl/>
+          <w:lang w:bidi="fa-IR"/>
+        </w:rPr>
+        <w:t>ی</w:t>
+      </w:r>
+      <w:r>
+        <w:rPr>
+          <w:rFonts w:hint="eastAsia"/>
+          <w:rtl/>
+          <w:lang w:bidi="fa-IR"/>
+        </w:rPr>
+        <w:t>سات</w:t>
+      </w:r>
+      <w:r>
+        <w:rPr>
+          <w:rtl/>
+          <w:lang w:bidi="fa-IR"/>
+        </w:rPr>
+        <w:t xml:space="preserve"> اصلاح</w:t>
+      </w:r>
+      <w:r>
+        <w:rPr>
+          <w:rFonts w:hint="cs"/>
+          <w:rtl/>
+          <w:lang w:bidi="fa-IR"/>
+        </w:rPr>
+        <w:t>ی</w:t>
+      </w:r>
+      <w:r>
+        <w:rPr>
+          <w:rtl/>
+          <w:lang w:bidi="fa-IR"/>
+        </w:rPr>
+        <w:t>)</w:t>
+      </w:r>
+      <w:r>
+        <w:rPr>
+          <w:rFonts w:hint="cs"/>
+          <w:rtl/>
+          <w:lang w:bidi="fa-IR"/>
+        </w:rPr>
+        <w:t xml:space="preserve"> است.</w:t>
+      </w:r>
+      <w:r>
+        <w:rPr>
+          <w:rFonts w:hint="cs"/>
+          <w:rtl/>
+          <w:lang w:bidi="fa-IR"/>
+        </w:rPr>
+        <w:t xml:space="preserve"> و کمترین متعلق به اوپراتور کامپیوتر است.</w:t>
       </w:r>
     </w:p>
     <w:p>
@@ -5813,8 +5694,8 @@
       </w:pPr>
       <w:r>
         <w:drawing>
-          <wp:inline distT="0" distB="0" distL="0" distR="0" wp14:anchorId="54CC7201" wp14:editId="14A68943">
-            <wp:extent cx="5572760" cy="1859280"/>
+          <wp:inline distT="0" distB="0" distL="0" distR="0" wp14:anchorId="54CC7201" wp14:editId="36F67DBA">
+            <wp:extent cx="5490148" cy="2286000"/>
             <wp:effectExtent l="0" t="0" r="0" b="0"/>
             <wp:docPr id="746200163" name="Picture 9"/>
             <wp:cNvGraphicFramePr>
@@ -5829,7 +5710,7 @@
                       <a:picLocks noChangeAspect="1" noChangeArrowheads="1"/>
                     </pic:cNvPicPr>
                   </pic:nvPicPr>
-                  <pic:blipFill>
+                  <pic:blipFill rotWithShape="1">
                     <a:blip r:embed="rId20" cstate="print">
                       <a:extLst>
                         <a:ext uri="{28A0092B-C50C-407E-A947-70E740481C1C}">
@@ -5837,15 +5718,13 @@
                         </a:ext>
                       </a:extLst>
                     </a:blip>
-                    <a:srcRect/>
-                    <a:stretch>
-                      <a:fillRect/>
-                    </a:stretch>
+                    <a:srcRect l="10757" r="9116"/>
+                    <a:stretch/>
                   </pic:blipFill>
                   <pic:spPr bwMode="auto">
                     <a:xfrm>
                       <a:off x="0" y="0"/>
-                      <a:ext cx="5572760" cy="1859280"/>
+                      <a:ext cx="5490148" cy="2286000"/>
                     </a:xfrm>
                     <a:prstGeom prst="rect">
                       <a:avLst/>
@@ -5854,6 +5733,11 @@
                     <a:ln>
                       <a:noFill/>
                     </a:ln>
+                    <a:extLst>
+                      <a:ext uri="{53640926-AAD7-44D8-BBD7-CCE9431645EC}">
+                        <a14:shadowObscured xmlns:a14="http://schemas.microsoft.com/office/drawing/2010/main"/>
+                      </a:ext>
+                    </a:extLst>
                   </pic:spPr>
                 </pic:pic>
               </a:graphicData>
@@ -5981,7 +5865,34 @@
           <w:rFonts w:hint="cs"/>
           <w:rtl/>
         </w:rPr>
-        <w:t>: نمودار هیستوگرام نوع شغل افراد</w:t>
+        <w:t xml:space="preserve">: </w:t>
+      </w:r>
+      <w:r>
+        <w:rPr>
+          <w:rtl/>
+        </w:rPr>
+        <w:t xml:space="preserve">نمودار </w:t>
+      </w:r>
+      <w:r>
+        <w:rPr>
+          <w:rFonts w:hint="cs"/>
+          <w:rtl/>
+        </w:rPr>
+        <w:t xml:space="preserve">باکس پلات از نوع شغل </w:t>
+      </w:r>
+      <w:r>
+        <w:rPr>
+          <w:rFonts w:hint="cs"/>
+          <w:rtl/>
+        </w:rPr>
+        <w:t>دندان پزشکی</w:t>
+      </w:r>
+      <w:r>
+        <w:rPr>
+          <w:rFonts w:hint="cs"/>
+          <w:rtl/>
+        </w:rPr>
+        <w:t xml:space="preserve"> و درآمد و مزیا آن‌ها</w:t>
       </w:r>
     </w:p>
     <w:p>
@@ -6005,13 +5916,7 @@
           <w:rtl/>
           <w:lang w:bidi="fa-IR"/>
         </w:rPr>
-        <w:t xml:space="preserve"> اکثر افراد این دیتاست در شغل‌های </w:t>
-      </w:r>
-      <w:r>
-        <w:rPr>
-          <w:lang w:bidi="fa-IR"/>
-        </w:rPr>
-        <w:t>Prof-specialty</w:t>
+        <w:t xml:space="preserve"> </w:t>
       </w:r>
       <w:r>
         <w:rPr>
@@ -6019,13 +5924,7 @@
           <w:rtl/>
           <w:lang w:bidi="fa-IR"/>
         </w:rPr>
-        <w:t xml:space="preserve"> و </w:t>
-      </w:r>
-      <w:r>
-        <w:rPr>
-          <w:lang w:bidi="fa-IR"/>
-        </w:rPr>
-        <w:t>Adm-clerical</w:t>
+        <w:t xml:space="preserve">انواع شغل‌های </w:t>
       </w:r>
       <w:r>
         <w:rPr>
@@ -6033,7 +5932,123 @@
           <w:rtl/>
           <w:lang w:bidi="fa-IR"/>
         </w:rPr>
-        <w:t xml:space="preserve"> هستند.</w:t>
+        <w:t>دندان پزشکی</w:t>
+      </w:r>
+      <w:r>
+        <w:rPr>
+          <w:rFonts w:hint="cs"/>
+          <w:rtl/>
+          <w:lang w:bidi="fa-IR"/>
+        </w:rPr>
+        <w:t xml:space="preserve"> درامدی بین </w:t>
+      </w:r>
+      <w:r>
+        <w:rPr>
+          <w:rFonts w:hint="cs"/>
+          <w:rtl/>
+          <w:lang w:bidi="fa-IR"/>
+        </w:rPr>
+        <w:t>90</w:t>
+      </w:r>
+      <w:r>
+        <w:rPr>
+          <w:rFonts w:hint="cs"/>
+          <w:rtl/>
+          <w:lang w:bidi="fa-IR"/>
+        </w:rPr>
+        <w:t xml:space="preserve">000 تا </w:t>
+      </w:r>
+      <w:r>
+        <w:rPr>
+          <w:rFonts w:hint="cs"/>
+          <w:rtl/>
+          <w:lang w:bidi="fa-IR"/>
+        </w:rPr>
+        <w:t>45</w:t>
+      </w:r>
+      <w:r>
+        <w:rPr>
+          <w:rFonts w:hint="cs"/>
+          <w:rtl/>
+          <w:lang w:bidi="fa-IR"/>
+        </w:rPr>
+        <w:t>0000 دلار دارند</w:t>
+      </w:r>
+      <w:r>
+        <w:rPr>
+          <w:rFonts w:hint="cs"/>
+          <w:rtl/>
+          <w:lang w:bidi="fa-IR"/>
+        </w:rPr>
+        <w:t>.</w:t>
+      </w:r>
+      <w:r>
+        <w:rPr>
+          <w:lang w:bidi="fa-IR"/>
+        </w:rPr>
+        <w:t xml:space="preserve"> </w:t>
+      </w:r>
+      <w:r>
+        <w:rPr>
+          <w:rFonts w:hint="cs"/>
+          <w:rtl/>
+          <w:lang w:bidi="fa-IR"/>
+        </w:rPr>
+        <w:t xml:space="preserve">و همانطور که می‌بینید بالاترین درآمد در بین شغل‌های </w:t>
+      </w:r>
+      <w:r>
+        <w:rPr>
+          <w:rFonts w:hint="cs"/>
+          <w:rtl/>
+          <w:lang w:bidi="fa-IR"/>
+        </w:rPr>
+        <w:t>دندان پزشکی،</w:t>
+      </w:r>
+      <w:r>
+        <w:rPr>
+          <w:rFonts w:hint="cs"/>
+          <w:rtl/>
+          <w:lang w:bidi="fa-IR"/>
+        </w:rPr>
+        <w:t xml:space="preserve"> </w:t>
+      </w:r>
+      <w:r>
+        <w:rPr>
+          <w:rtl/>
+          <w:lang w:bidi="fa-IR"/>
+        </w:rPr>
+        <w:t>دندانپزشک، بخش سلامت روان و خدمات رشد</w:t>
+      </w:r>
+      <w:r>
+        <w:rPr>
+          <w:rFonts w:hint="cs"/>
+          <w:rtl/>
+          <w:lang w:bidi="fa-IR"/>
+        </w:rPr>
+        <w:t xml:space="preserve"> است. و کمترین متعلق به </w:t>
+      </w:r>
+      <w:r>
+        <w:rPr>
+          <w:rtl/>
+          <w:lang w:bidi="fa-IR"/>
+        </w:rPr>
+        <w:t>دندانپزشک</w:t>
+      </w:r>
+      <w:r>
+        <w:rPr>
+          <w:rFonts w:hint="cs"/>
+          <w:rtl/>
+          <w:lang w:bidi="fa-IR"/>
+        </w:rPr>
+        <w:t xml:space="preserve"> </w:t>
+      </w:r>
+      <w:r>
+        <w:rPr>
+          <w:rFonts w:hint="cs"/>
+          <w:rtl/>
+          <w:lang w:bidi="fa-IR"/>
+        </w:rPr>
+        <w:t>است.</w:t>
       </w:r>
     </w:p>
     <w:p>
@@ -6047,18 +6062,15 @@
     <w:p>
       <w:pPr>
         <w:pStyle w:val="Figures"/>
-        <w:rPr>
-          <w:rtl/>
-          <w:lang w:bidi="fa-IR"/>
-        </w:rPr>
-      </w:pPr>
-      <w:r>
-        <w:rPr>
-          <w:lang w:bidi="fa-IR"/>
-        </w:rPr>
+      </w:pPr>
+      <w:r>
+        <w:rPr>
+          <w:lang w:bidi="fa-IR"/>
+        </w:rPr>
+        <w:lastRenderedPageBreak/>
         <w:drawing>
-          <wp:inline distT="0" distB="0" distL="0" distR="0" wp14:anchorId="646B23FA" wp14:editId="7F66BA67">
-            <wp:extent cx="5572760" cy="1859280"/>
+          <wp:inline distT="0" distB="0" distL="0" distR="0" wp14:anchorId="646B23FA" wp14:editId="73DD4ECA">
+            <wp:extent cx="5547058" cy="2286000"/>
             <wp:effectExtent l="0" t="0" r="0" b="0"/>
             <wp:docPr id="1123496902" name="Picture 10"/>
             <wp:cNvGraphicFramePr>
@@ -6073,7 +6085,7 @@
                       <a:picLocks noChangeAspect="1" noChangeArrowheads="1"/>
                     </pic:cNvPicPr>
                   </pic:nvPicPr>
-                  <pic:blipFill>
+                  <pic:blipFill rotWithShape="1">
                     <a:blip r:embed="rId21" cstate="print">
                       <a:extLst>
                         <a:ext uri="{28A0092B-C50C-407E-A947-70E740481C1C}">
@@ -6081,15 +6093,13 @@
                         </a:ext>
                       </a:extLst>
                     </a:blip>
-                    <a:srcRect/>
-                    <a:stretch>
-                      <a:fillRect/>
-                    </a:stretch>
+                    <a:srcRect l="10371" r="8671"/>
+                    <a:stretch/>
                   </pic:blipFill>
                   <pic:spPr bwMode="auto">
                     <a:xfrm>
                       <a:off x="0" y="0"/>
-                      <a:ext cx="5572760" cy="1859280"/>
+                      <a:ext cx="5547058" cy="2286000"/>
                     </a:xfrm>
                     <a:prstGeom prst="rect">
                       <a:avLst/>
@@ -6098,6 +6108,11 @@
                     <a:ln>
                       <a:noFill/>
                     </a:ln>
+                    <a:extLst>
+                      <a:ext uri="{53640926-AAD7-44D8-BBD7-CCE9431645EC}">
+                        <a14:shadowObscured xmlns:a14="http://schemas.microsoft.com/office/drawing/2010/main"/>
+                      </a:ext>
+                    </a:extLst>
                   </pic:spPr>
                 </pic:pic>
               </a:graphicData>
@@ -6108,28 +6123,194 @@
     </w:p>
     <w:p>
       <w:pPr>
-        <w:rPr>
-          <w:rtl/>
-          <w:lang w:bidi="fa-IR"/>
-        </w:rPr>
-      </w:pPr>
+        <w:pStyle w:val="Caption"/>
+        <w:rPr>
+          <w:rtl/>
+        </w:rPr>
+      </w:pPr>
+      <w:r>
+        <w:rPr>
+          <w:rtl/>
+        </w:rPr>
+        <w:t xml:space="preserve">شکل </w:t>
+      </w:r>
+      <w:r>
+        <w:rPr>
+          <w:rtl/>
+        </w:rPr>
+        <w:fldChar w:fldCharType="begin"/>
+      </w:r>
+      <w:r>
+        <w:rPr>
+          <w:rtl/>
+        </w:rPr>
+        <w:instrText xml:space="preserve"> </w:instrText>
+      </w:r>
+      <w:r>
+        <w:instrText>STYLEREF</w:instrText>
+      </w:r>
+      <w:r>
+        <w:rPr>
+          <w:rtl/>
+        </w:rPr>
+        <w:instrText xml:space="preserve"> 1 \</w:instrText>
+      </w:r>
+      <w:r>
+        <w:instrText>s</w:instrText>
+      </w:r>
+      <w:r>
+        <w:rPr>
+          <w:rtl/>
+        </w:rPr>
+        <w:instrText xml:space="preserve"> </w:instrText>
+      </w:r>
+      <w:r>
+        <w:rPr>
+          <w:rtl/>
+        </w:rPr>
+        <w:fldChar w:fldCharType="separate"/>
+      </w:r>
+      <w:r>
+        <w:rPr>
+          <w:noProof/>
+          <w:rtl/>
+        </w:rPr>
+        <w:t>‏2</w:t>
+      </w:r>
+      <w:r>
+        <w:rPr>
+          <w:rtl/>
+        </w:rPr>
+        <w:fldChar w:fldCharType="end"/>
+      </w:r>
+      <w:r>
+        <w:rPr>
+          <w:rtl/>
+        </w:rPr>
+        <w:noBreakHyphen/>
+      </w:r>
+      <w:r>
+        <w:rPr>
+          <w:rtl/>
+        </w:rPr>
+        <w:fldChar w:fldCharType="begin"/>
+      </w:r>
+      <w:r>
+        <w:rPr>
+          <w:rtl/>
+        </w:rPr>
+        <w:instrText xml:space="preserve"> </w:instrText>
+      </w:r>
+      <w:r>
+        <w:instrText>SEQ</w:instrText>
+      </w:r>
+      <w:r>
+        <w:rPr>
+          <w:rtl/>
+        </w:rPr>
+        <w:instrText xml:space="preserve"> شکل \* </w:instrText>
+      </w:r>
+      <w:r>
+        <w:instrText>ARABIC \s 1</w:instrText>
+      </w:r>
+      <w:r>
+        <w:rPr>
+          <w:rtl/>
+        </w:rPr>
+        <w:instrText xml:space="preserve"> </w:instrText>
+      </w:r>
+      <w:r>
+        <w:rPr>
+          <w:rtl/>
+        </w:rPr>
+        <w:fldChar w:fldCharType="separate"/>
+      </w:r>
+      <w:r>
+        <w:rPr>
+          <w:noProof/>
+          <w:rtl/>
+        </w:rPr>
+        <w:t>10</w:t>
+      </w:r>
+      <w:r>
+        <w:rPr>
+          <w:rtl/>
+        </w:rPr>
+        <w:fldChar w:fldCharType="end"/>
+      </w:r>
+      <w:r>
+        <w:rPr>
+          <w:rFonts w:hint="cs"/>
+          <w:noProof/>
+          <w:rtl/>
+        </w:rPr>
+        <w:t xml:space="preserve">: </w:t>
+      </w:r>
+      <w:r>
+        <w:rPr>
+          <w:noProof/>
+          <w:rtl/>
+        </w:rPr>
+        <w:t xml:space="preserve">نمودار باکس پلات از نوع شغل </w:t>
+      </w:r>
+      <w:r>
+        <w:rPr>
+          <w:rFonts w:hint="cs"/>
+          <w:noProof/>
+          <w:rtl/>
+        </w:rPr>
+        <w:t>مهندسی</w:t>
+      </w:r>
+      <w:r>
+        <w:rPr>
+          <w:noProof/>
+          <w:rtl/>
+        </w:rPr>
+        <w:t xml:space="preserve"> و درآمد و مز</w:t>
+      </w:r>
+      <w:r>
+        <w:rPr>
+          <w:rFonts w:hint="cs"/>
+          <w:noProof/>
+          <w:rtl/>
+        </w:rPr>
+        <w:t>ی</w:t>
+      </w:r>
+      <w:r>
+        <w:rPr>
+          <w:rFonts w:hint="eastAsia"/>
+          <w:noProof/>
+          <w:rtl/>
+        </w:rPr>
+        <w:t>ا</w:t>
+      </w:r>
+      <w:r>
+        <w:rPr>
+          <w:noProof/>
+          <w:rtl/>
+        </w:rPr>
+        <w:t xml:space="preserve"> آن‌ها</w:t>
+      </w:r>
     </w:p>
     <w:p>
       <w:pPr>
+        <w:rPr>
+          <w:rtl/>
+          <w:lang w:bidi="fa-IR"/>
+        </w:rPr>
+      </w:pPr>
+    </w:p>
+    <w:p>
+      <w:pPr>
         <w:pStyle w:val="Figures"/>
-        <w:rPr>
-          <w:rtl/>
-          <w:lang w:bidi="fa-IR"/>
-        </w:rPr>
-      </w:pPr>
-      <w:r>
-        <w:rPr>
-          <w:lang w:bidi="fa-IR"/>
-        </w:rPr>
-        <w:lastRenderedPageBreak/>
+      </w:pPr>
+      <w:r>
+        <w:rPr>
+          <w:lang w:bidi="fa-IR"/>
+        </w:rPr>
         <w:drawing>
-          <wp:inline distT="0" distB="0" distL="0" distR="0" wp14:anchorId="53892053" wp14:editId="65EF4007">
-            <wp:extent cx="5572760" cy="1859280"/>
+          <wp:inline distT="0" distB="0" distL="0" distR="0" wp14:anchorId="53892053" wp14:editId="6DC5C2B6">
+            <wp:extent cx="5525774" cy="2286000"/>
             <wp:effectExtent l="0" t="0" r="0" b="0"/>
             <wp:docPr id="344828786" name="Picture 12"/>
             <wp:cNvGraphicFramePr>
@@ -6144,7 +6325,7 @@
                       <a:picLocks noChangeAspect="1" noChangeArrowheads="1"/>
                     </pic:cNvPicPr>
                   </pic:nvPicPr>
-                  <pic:blipFill>
+                  <pic:blipFill rotWithShape="1">
                     <a:blip r:embed="rId22" cstate="print">
                       <a:extLst>
                         <a:ext uri="{28A0092B-C50C-407E-A947-70E740481C1C}">
@@ -6152,15 +6333,13 @@
                         </a:ext>
                       </a:extLst>
                     </a:blip>
-                    <a:srcRect/>
-                    <a:stretch>
-                      <a:fillRect/>
-                    </a:stretch>
+                    <a:srcRect l="10372" r="8980"/>
+                    <a:stretch/>
                   </pic:blipFill>
                   <pic:spPr bwMode="auto">
                     <a:xfrm>
                       <a:off x="0" y="0"/>
-                      <a:ext cx="5572760" cy="1859280"/>
+                      <a:ext cx="5525774" cy="2286000"/>
                     </a:xfrm>
                     <a:prstGeom prst="rect">
                       <a:avLst/>
@@ -6169,6 +6348,11 @@
                     <a:ln>
                       <a:noFill/>
                     </a:ln>
+                    <a:extLst>
+                      <a:ext uri="{53640926-AAD7-44D8-BBD7-CCE9431645EC}">
+                        <a14:shadowObscured xmlns:a14="http://schemas.microsoft.com/office/drawing/2010/main"/>
+                      </a:ext>
+                    </a:extLst>
                   </pic:spPr>
                 </pic:pic>
               </a:graphicData>
@@ -6179,15 +6363,176 @@
     </w:p>
     <w:p>
       <w:pPr>
+        <w:pStyle w:val="Caption"/>
+        <w:rPr>
+          <w:rtl/>
+        </w:rPr>
+      </w:pPr>
+      <w:r>
+        <w:rPr>
+          <w:rtl/>
+        </w:rPr>
+        <w:t xml:space="preserve">شکل </w:t>
+      </w:r>
+      <w:r>
+        <w:rPr>
+          <w:rtl/>
+        </w:rPr>
+        <w:fldChar w:fldCharType="begin"/>
+      </w:r>
+      <w:r>
+        <w:rPr>
+          <w:rtl/>
+        </w:rPr>
+        <w:instrText xml:space="preserve"> </w:instrText>
+      </w:r>
+      <w:r>
+        <w:instrText>STYLEREF</w:instrText>
+      </w:r>
+      <w:r>
+        <w:rPr>
+          <w:rtl/>
+        </w:rPr>
+        <w:instrText xml:space="preserve"> 1 \</w:instrText>
+      </w:r>
+      <w:r>
+        <w:instrText>s</w:instrText>
+      </w:r>
+      <w:r>
+        <w:rPr>
+          <w:rtl/>
+        </w:rPr>
+        <w:instrText xml:space="preserve"> </w:instrText>
+      </w:r>
+      <w:r>
+        <w:rPr>
+          <w:rtl/>
+        </w:rPr>
+        <w:fldChar w:fldCharType="separate"/>
+      </w:r>
+      <w:r>
+        <w:rPr>
+          <w:noProof/>
+          <w:rtl/>
+        </w:rPr>
+        <w:t>‏2</w:t>
+      </w:r>
+      <w:r>
+        <w:rPr>
+          <w:rtl/>
+        </w:rPr>
+        <w:fldChar w:fldCharType="end"/>
+      </w:r>
+      <w:r>
+        <w:rPr>
+          <w:rtl/>
+        </w:rPr>
+        <w:noBreakHyphen/>
+      </w:r>
+      <w:r>
+        <w:rPr>
+          <w:rtl/>
+        </w:rPr>
+        <w:fldChar w:fldCharType="begin"/>
+      </w:r>
+      <w:r>
+        <w:rPr>
+          <w:rtl/>
+        </w:rPr>
+        <w:instrText xml:space="preserve"> </w:instrText>
+      </w:r>
+      <w:r>
+        <w:instrText>SEQ</w:instrText>
+      </w:r>
+      <w:r>
+        <w:rPr>
+          <w:rtl/>
+        </w:rPr>
+        <w:instrText xml:space="preserve"> شکل \* </w:instrText>
+      </w:r>
+      <w:r>
+        <w:instrText>ARABIC \s 1</w:instrText>
+      </w:r>
+      <w:r>
+        <w:rPr>
+          <w:rtl/>
+        </w:rPr>
+        <w:instrText xml:space="preserve"> </w:instrText>
+      </w:r>
+      <w:r>
+        <w:rPr>
+          <w:rtl/>
+        </w:rPr>
+        <w:fldChar w:fldCharType="separate"/>
+      </w:r>
+      <w:r>
+        <w:rPr>
+          <w:noProof/>
+          <w:rtl/>
+        </w:rPr>
+        <w:t>11</w:t>
+      </w:r>
+      <w:r>
+        <w:rPr>
+          <w:rtl/>
+        </w:rPr>
+        <w:fldChar w:fldCharType="end"/>
+      </w:r>
+      <w:r>
+        <w:rPr>
+          <w:rFonts w:hint="cs"/>
+          <w:rtl/>
+        </w:rPr>
+        <w:t xml:space="preserve">: </w:t>
+      </w:r>
+      <w:r>
+        <w:rPr>
+          <w:rtl/>
+        </w:rPr>
+        <w:t xml:space="preserve">نمودار باکس پلات از نوع شغل </w:t>
+      </w:r>
+      <w:r>
+        <w:rPr>
+          <w:rFonts w:hint="cs"/>
+          <w:rtl/>
+        </w:rPr>
+        <w:t>برنامه نویسی</w:t>
+      </w:r>
+      <w:r>
+        <w:rPr>
+          <w:rtl/>
+        </w:rPr>
+        <w:t xml:space="preserve"> و درآمد و مز</w:t>
+      </w:r>
+      <w:r>
+        <w:rPr>
+          <w:rFonts w:hint="cs"/>
+          <w:rtl/>
+        </w:rPr>
+        <w:t>ی</w:t>
+      </w:r>
+      <w:r>
+        <w:rPr>
+          <w:rFonts w:hint="eastAsia"/>
+          <w:rtl/>
+        </w:rPr>
+        <w:t>ا</w:t>
+      </w:r>
+      <w:r>
+        <w:rPr>
+          <w:rtl/>
+        </w:rPr>
+        <w:t xml:space="preserve"> آن‌ها</w:t>
+      </w:r>
+    </w:p>
+    <w:p>
+      <w:pPr>
         <w:pStyle w:val="Figures"/>
-        <w:rPr>
-          <w:lang w:bidi="fa-IR"/>
-        </w:rPr>
       </w:pPr>
       <w:r>
         <w:drawing>
-          <wp:inline distT="0" distB="0" distL="0" distR="0" wp14:anchorId="3F5E4529" wp14:editId="4D3FE76E">
-            <wp:extent cx="5572760" cy="1859280"/>
+          <wp:inline distT="0" distB="0" distL="0" distR="0" wp14:anchorId="3F5E4529" wp14:editId="24050853">
+            <wp:extent cx="5526017" cy="2286000"/>
             <wp:effectExtent l="0" t="0" r="0" b="0"/>
             <wp:docPr id="1894918170" name="Picture 11"/>
             <wp:cNvGraphicFramePr>
@@ -6202,7 +6547,7 @@
                       <a:picLocks noChangeAspect="1" noChangeArrowheads="1"/>
                     </pic:cNvPicPr>
                   </pic:nvPicPr>
-                  <pic:blipFill>
+                  <pic:blipFill rotWithShape="1">
                     <a:blip r:embed="rId23" cstate="print">
                       <a:extLst>
                         <a:ext uri="{28A0092B-C50C-407E-A947-70E740481C1C}">
@@ -6210,15 +6555,13 @@
                         </a:ext>
                       </a:extLst>
                     </a:blip>
-                    <a:srcRect/>
-                    <a:stretch>
-                      <a:fillRect/>
-                    </a:stretch>
+                    <a:srcRect l="10526" r="8822"/>
+                    <a:stretch/>
                   </pic:blipFill>
                   <pic:spPr bwMode="auto">
                     <a:xfrm>
                       <a:off x="0" y="0"/>
-                      <a:ext cx="5572760" cy="1859280"/>
+                      <a:ext cx="5526017" cy="2286000"/>
                     </a:xfrm>
                     <a:prstGeom prst="rect">
                       <a:avLst/>
@@ -6227,6 +6570,11 @@
                     <a:ln>
                       <a:noFill/>
                     </a:ln>
+                    <a:extLst>
+                      <a:ext uri="{53640926-AAD7-44D8-BBD7-CCE9431645EC}">
+                        <a14:shadowObscured xmlns:a14="http://schemas.microsoft.com/office/drawing/2010/main"/>
+                      </a:ext>
+                    </a:extLst>
                   </pic:spPr>
                 </pic:pic>
               </a:graphicData>
@@ -6237,6 +6585,167 @@
     </w:p>
     <w:p>
       <w:pPr>
+        <w:pStyle w:val="Caption"/>
+      </w:pPr>
+      <w:r>
+        <w:rPr>
+          <w:rtl/>
+        </w:rPr>
+        <w:t xml:space="preserve">شکل </w:t>
+      </w:r>
+      <w:r>
+        <w:rPr>
+          <w:rtl/>
+        </w:rPr>
+        <w:fldChar w:fldCharType="begin"/>
+      </w:r>
+      <w:r>
+        <w:rPr>
+          <w:rtl/>
+        </w:rPr>
+        <w:instrText xml:space="preserve"> </w:instrText>
+      </w:r>
+      <w:r>
+        <w:instrText>STYLEREF</w:instrText>
+      </w:r>
+      <w:r>
+        <w:rPr>
+          <w:rtl/>
+        </w:rPr>
+        <w:instrText xml:space="preserve"> 1 \</w:instrText>
+      </w:r>
+      <w:r>
+        <w:instrText>s</w:instrText>
+      </w:r>
+      <w:r>
+        <w:rPr>
+          <w:rtl/>
+        </w:rPr>
+        <w:instrText xml:space="preserve"> </w:instrText>
+      </w:r>
+      <w:r>
+        <w:rPr>
+          <w:rtl/>
+        </w:rPr>
+        <w:fldChar w:fldCharType="separate"/>
+      </w:r>
+      <w:r>
+        <w:rPr>
+          <w:noProof/>
+          <w:rtl/>
+        </w:rPr>
+        <w:t>‏2</w:t>
+      </w:r>
+      <w:r>
+        <w:rPr>
+          <w:rtl/>
+        </w:rPr>
+        <w:fldChar w:fldCharType="end"/>
+      </w:r>
+      <w:r>
+        <w:rPr>
+          <w:rtl/>
+        </w:rPr>
+        <w:noBreakHyphen/>
+      </w:r>
+      <w:r>
+        <w:rPr>
+          <w:rtl/>
+        </w:rPr>
+        <w:fldChar w:fldCharType="begin"/>
+      </w:r>
+      <w:r>
+        <w:rPr>
+          <w:rtl/>
+        </w:rPr>
+        <w:instrText xml:space="preserve"> </w:instrText>
+      </w:r>
+      <w:r>
+        <w:instrText>SEQ</w:instrText>
+      </w:r>
+      <w:r>
+        <w:rPr>
+          <w:rtl/>
+        </w:rPr>
+        <w:instrText xml:space="preserve"> شکل \* </w:instrText>
+      </w:r>
+      <w:r>
+        <w:instrText>ARABIC \s 1</w:instrText>
+      </w:r>
+      <w:r>
+        <w:rPr>
+          <w:rtl/>
+        </w:rPr>
+        <w:instrText xml:space="preserve"> </w:instrText>
+      </w:r>
+      <w:r>
+        <w:rPr>
+          <w:rtl/>
+        </w:rPr>
+        <w:fldChar w:fldCharType="separate"/>
+      </w:r>
+      <w:r>
+        <w:rPr>
+          <w:noProof/>
+          <w:rtl/>
+        </w:rPr>
+        <w:t>12</w:t>
+      </w:r>
+      <w:r>
+        <w:rPr>
+          <w:rtl/>
+        </w:rPr>
+        <w:fldChar w:fldCharType="end"/>
+      </w:r>
+      <w:r>
+        <w:rPr>
+          <w:rFonts w:hint="cs"/>
+          <w:rtl/>
+        </w:rPr>
+        <w:t xml:space="preserve">: </w:t>
+      </w:r>
+      <w:r>
+        <w:rPr>
+          <w:rtl/>
+        </w:rPr>
+        <w:t xml:space="preserve">نمودار باکس پلات از نوع شغل </w:t>
+      </w:r>
+      <w:r>
+        <w:rPr>
+          <w:rFonts w:hint="cs"/>
+          <w:rtl/>
+        </w:rPr>
+        <w:t>پزشک و جراح</w:t>
+      </w:r>
+      <w:r>
+        <w:rPr>
+          <w:rtl/>
+        </w:rPr>
+        <w:t xml:space="preserve"> و درآمد و مز</w:t>
+      </w:r>
+      <w:r>
+        <w:rPr>
+          <w:rFonts w:hint="cs"/>
+          <w:rtl/>
+        </w:rPr>
+        <w:t>ی</w:t>
+      </w:r>
+      <w:r>
+        <w:rPr>
+          <w:rFonts w:hint="eastAsia"/>
+          <w:rtl/>
+        </w:rPr>
+        <w:t>ا</w:t>
+      </w:r>
+      <w:r>
+        <w:rPr>
+          <w:rtl/>
+        </w:rPr>
+        <w:t xml:space="preserve"> آن‌ها</w:t>
+      </w:r>
+    </w:p>
+    <w:p>
+      <w:pPr>
         <w:keepNext/>
         <w:pageBreakBefore/>
         <w:spacing w:before="240" w:after="240"/>
@@ -8808,6 +9317,7 @@
           <w:sz w:val="18"/>
           <w:szCs w:val="18"/>
         </w:rPr>
+        <w:lastRenderedPageBreak/>
         <w:t>plt.figure</w:t>
       </w:r>
       <w:proofErr w:type="spellEnd"/>
@@ -10976,7 +11486,6 @@
         <w:t xml:space="preserve"> </w:t>
       </w:r>
       <w:proofErr w:type="spellStart"/>
-      <w:proofErr w:type="gramStart"/>
       <w:r>
         <w:rPr>
           <w:rFonts w:ascii="Consolas" w:hAnsi="Consolas" w:cs="Times New Roman"/>
@@ -10987,7 +11496,6 @@
         <w:t>sns</w:t>
       </w:r>
       <w:proofErr w:type="spellEnd"/>
-      <w:proofErr w:type="gramEnd"/>
     </w:p>
     <w:p>
       <w:pPr>
@@ -11851,7 +12359,6 @@
           <w:sz w:val="18"/>
           <w:szCs w:val="18"/>
         </w:rPr>
-        <w:lastRenderedPageBreak/>
         <w:t xml:space="preserve">dataset2 </w:t>
       </w:r>
       <w:r>
@@ -14486,7 +14993,6 @@
           <w:sz w:val="18"/>
           <w:szCs w:val="18"/>
         </w:rPr>
-        <w:lastRenderedPageBreak/>
         <w:t>print</w:t>
       </w:r>
       <w:r>
@@ -14539,6 +15045,7 @@
           <w:sz w:val="18"/>
           <w:szCs w:val="18"/>
         </w:rPr>
+        <w:lastRenderedPageBreak/>
         <w:t>TotalPay</w:t>
       </w:r>
       <w:proofErr w:type="spellEnd"/>

</xml_diff>